<commit_message>
updating of mmm pdf file and docx
</commit_message>
<xml_diff>
--- a/report/Report.docx
+++ b/report/Report.docx
@@ -1874,51 +1874,54 @@
     <w:p>
       <w:pPr>
         <w:pStyle w:val="BodyText"/>
+        <w:bidi w:val="0"/>
+        <w:jc w:val="start"/>
+        <w:rPr/>
+      </w:pPr>
+      <w:r>
+        <w:rPr>
+          <w:rStyle w:val="Strong"/>
+          <w:rFonts w:ascii="Arial" w:hAnsi="Arial"/>
+        </w:rPr>
+        <w:t>6. ROI and Marginal Contribution</w:t>
+      </w:r>
+    </w:p>
+    <w:p>
+      <w:pPr>
+        <w:pStyle w:val="BodyText"/>
+        <w:bidi w:val="0"/>
+        <w:ind w:hanging="0" w:start="709"/>
+        <w:jc w:val="start"/>
+        <w:rPr/>
+      </w:pPr>
+      <w:r>
+        <w:rPr>
+          <w:rFonts w:ascii="Arial" w:hAnsi="Arial"/>
+        </w:rPr>
+        <w:t>For each media channel, the following metrics were calculated:</w:t>
+      </w:r>
+    </w:p>
+    <w:p>
+      <w:pPr>
+        <w:pStyle w:val="BodyText"/>
+        <w:numPr>
+          <w:ilvl w:val="1"/>
+          <w:numId w:val="8"/>
+        </w:numPr>
         <w:tabs>
           <w:tab w:val="clear" w:pos="709"/>
           <w:tab w:val="left" w:pos="1418" w:leader="none"/>
         </w:tabs>
         <w:bidi w:val="0"/>
         <w:ind w:hanging="283" w:start="1418"/>
-        <w:jc w:val="both"/>
-        <w:rPr>
-          <w:rFonts w:ascii="Arial" w:hAnsi="Arial"/>
-        </w:rPr>
-      </w:pPr>
-      <w:r>
-        <w:rPr>
-          <w:rFonts w:ascii="Arial" w:hAnsi="Arial"/>
-        </w:rPr>
-      </w:r>
-    </w:p>
-    <w:p>
-      <w:pPr>
-        <w:pStyle w:val="BodyText"/>
-        <w:bidi w:val="0"/>
-        <w:jc w:val="start"/>
-        <w:rPr/>
-      </w:pPr>
-      <w:r>
-        <w:rPr>
-          <w:rStyle w:val="Strong"/>
-          <w:rFonts w:ascii="Arial" w:hAnsi="Arial"/>
-        </w:rPr>
-        <w:t>6. ROI and Marginal Contribution</w:t>
-      </w:r>
-    </w:p>
-    <w:p>
-      <w:pPr>
-        <w:pStyle w:val="BodyText"/>
-        <w:bidi w:val="0"/>
-        <w:ind w:hanging="0" w:start="709"/>
-        <w:jc w:val="start"/>
-        <w:rPr/>
-      </w:pPr>
-      <w:r>
-        <w:rPr>
-          <w:rFonts w:ascii="Arial" w:hAnsi="Arial"/>
-        </w:rPr>
-        <w:t>For each media channel, the following metrics were calculated:</w:t>
+        <w:jc w:val="start"/>
+        <w:rPr/>
+      </w:pPr>
+      <w:r>
+        <w:rPr>
+          <w:rFonts w:ascii="Arial" w:hAnsi="Arial"/>
+        </w:rPr>
+        <w:t>Contribution = coefficient × average transformed spend</w:t>
       </w:r>
     </w:p>
     <w:p>
@@ -1941,29 +1944,6 @@
         <w:rPr>
           <w:rFonts w:ascii="Arial" w:hAnsi="Arial"/>
         </w:rPr>
-        <w:t>Contribution = coefficient × average transformed spend</w:t>
-      </w:r>
-    </w:p>
-    <w:p>
-      <w:pPr>
-        <w:pStyle w:val="BodyText"/>
-        <w:numPr>
-          <w:ilvl w:val="1"/>
-          <w:numId w:val="8"/>
-        </w:numPr>
-        <w:tabs>
-          <w:tab w:val="clear" w:pos="709"/>
-          <w:tab w:val="left" w:pos="1418" w:leader="none"/>
-        </w:tabs>
-        <w:bidi w:val="0"/>
-        <w:ind w:hanging="283" w:start="1418"/>
-        <w:jc w:val="start"/>
-        <w:rPr/>
-      </w:pPr>
-      <w:r>
-        <w:rPr>
-          <w:rFonts w:ascii="Arial" w:hAnsi="Arial"/>
-        </w:rPr>
         <w:t>ROI = contribution / average real spend</w:t>
       </w:r>
     </w:p>
@@ -2002,119 +1982,15 @@
         <w:rPr>
           <w:rFonts w:ascii="Arial" w:hAnsi="Arial"/>
         </w:rPr>
-        <w:t>TV: ROI = 6.</w:t>
-      </w:r>
-      <w:r>
-        <w:rPr>
-          <w:rFonts w:ascii="Arial" w:hAnsi="Arial"/>
-        </w:rPr>
-        <w:t>22</w:t>
-      </w:r>
-      <w:r>
-        <w:rPr>
-          <w:rFonts w:ascii="Arial" w:hAnsi="Arial"/>
-        </w:rPr>
-        <w:t>, Contribution = 4</w:t>
-      </w:r>
-      <w:r>
-        <w:rPr>
-          <w:rFonts w:ascii="Arial" w:hAnsi="Arial"/>
-        </w:rPr>
-        <w:t>0, 426</w:t>
-      </w:r>
-      <w:r>
-        <w:rPr>
-          <w:rFonts w:ascii="Arial" w:hAnsi="Arial"/>
-        </w:rPr>
+        <w:t>TV: ROI = 6.22, Contribution = 40, 426</w:t>
         <w:br/>
-        <w:t xml:space="preserve">Print: ROI = </w:t>
-      </w:r>
-      <w:r>
-        <w:rPr>
-          <w:rFonts w:ascii="Arial" w:hAnsi="Arial"/>
-        </w:rPr>
-        <w:t>5.68</w:t>
-      </w:r>
-      <w:r>
-        <w:rPr>
-          <w:rFonts w:ascii="Arial" w:hAnsi="Arial"/>
-        </w:rPr>
-        <w:t xml:space="preserve">, Contribution = </w:t>
-      </w:r>
-      <w:r>
-        <w:rPr>
-          <w:rFonts w:ascii="Arial" w:hAnsi="Arial"/>
-        </w:rPr>
-        <w:t>10, 995</w:t>
-      </w:r>
-      <w:r>
-        <w:rPr>
-          <w:rFonts w:ascii="Arial" w:hAnsi="Arial"/>
-        </w:rPr>
+        <w:t>Print: ROI = 5.68, Contribution = 10, 995</w:t>
         <w:br/>
-        <w:t>Social: ROI = 3.</w:t>
-      </w:r>
-      <w:r>
-        <w:rPr>
-          <w:rFonts w:ascii="Arial" w:hAnsi="Arial"/>
-        </w:rPr>
-        <w:t>63</w:t>
-      </w:r>
-      <w:r>
-        <w:rPr>
-          <w:rFonts w:ascii="Arial" w:hAnsi="Arial"/>
-        </w:rPr>
-        <w:t>, Contribution = 2</w:t>
-      </w:r>
-      <w:r>
-        <w:rPr>
-          <w:rFonts w:ascii="Arial" w:hAnsi="Arial"/>
-        </w:rPr>
-        <w:t>7, 812</w:t>
-      </w:r>
-      <w:r>
-        <w:rPr>
-          <w:rFonts w:ascii="Arial" w:hAnsi="Arial"/>
-        </w:rPr>
+        <w:t>Social: ROI = 3.63, Contribution = 27, 812</w:t>
         <w:br/>
-        <w:t xml:space="preserve">Radio: ROI = </w:t>
-      </w:r>
-      <w:r>
-        <w:rPr>
-          <w:rFonts w:ascii="Arial" w:hAnsi="Arial"/>
-        </w:rPr>
-        <w:t>4.49</w:t>
-      </w:r>
-      <w:r>
-        <w:rPr>
-          <w:rFonts w:ascii="Arial" w:hAnsi="Arial"/>
-        </w:rPr>
-        <w:t xml:space="preserve">, Contribution = </w:t>
-      </w:r>
-      <w:r>
-        <w:rPr>
-          <w:rFonts w:ascii="Arial" w:hAnsi="Arial"/>
-        </w:rPr>
-        <w:t>72, 374</w:t>
-      </w:r>
-      <w:r>
-        <w:rPr>
-          <w:rFonts w:ascii="Arial" w:hAnsi="Arial"/>
-        </w:rPr>
+        <w:t>Radio: ROI = 4.49, Contribution = 72, 374</w:t>
         <w:br/>
-        <w:t xml:space="preserve">Search: ROI = </w:t>
-      </w:r>
-      <w:r>
-        <w:rPr>
-          <w:rFonts w:ascii="Arial" w:hAnsi="Arial"/>
-        </w:rPr>
-        <w:t>5.14</w:t>
-      </w:r>
-      <w:r>
-        <w:rPr>
-          <w:rFonts w:ascii="Arial" w:hAnsi="Arial"/>
-        </w:rPr>
-        <w:t>, Contribution = 1,828</w:t>
+        <w:t>Search: ROI = 5.14, Contribution = 1,828</w:t>
       </w:r>
     </w:p>
     <w:p>
@@ -2365,26 +2241,6 @@
     <w:p>
       <w:pPr>
         <w:pStyle w:val="BodyText"/>
-        <w:tabs>
-          <w:tab w:val="clear" w:pos="709"/>
-          <w:tab w:val="left" w:pos="1418" w:leader="none"/>
-        </w:tabs>
-        <w:bidi w:val="0"/>
-        <w:ind w:hanging="283" w:start="1418"/>
-        <w:jc w:val="start"/>
-        <w:rPr>
-          <w:rFonts w:ascii="Arial" w:hAnsi="Arial"/>
-        </w:rPr>
-      </w:pPr>
-      <w:r>
-        <w:rPr>
-          <w:rFonts w:ascii="Arial" w:hAnsi="Arial"/>
-        </w:rPr>
-      </w:r>
-    </w:p>
-    <w:p>
-      <w:pPr>
-        <w:pStyle w:val="BodyText"/>
         <w:bidi w:val="0"/>
         <w:rPr/>
       </w:pPr>
@@ -2913,22 +2769,6 @@
     <w:p>
       <w:pPr>
         <w:pStyle w:val="BodyText"/>
-        <w:tabs>
-          <w:tab w:val="clear" w:pos="709"/>
-          <w:tab w:val="left" w:pos="1418" w:leader="none"/>
-        </w:tabs>
-        <w:bidi w:val="0"/>
-        <w:ind w:hanging="283" w:start="1418"/>
-        <w:jc w:val="start"/>
-        <w:rPr/>
-      </w:pPr>
-      <w:r>
-        <w:rPr/>
-      </w:r>
-    </w:p>
-    <w:p>
-      <w:pPr>
-        <w:pStyle w:val="BodyText"/>
         <w:bidi w:val="0"/>
         <w:jc w:val="start"/>
         <w:rPr/>
@@ -3247,6 +3087,28 @@
           <w:rFonts w:ascii="Arial" w:hAnsi="Arial"/>
         </w:rPr>
         <w:t>Interpretation: Heteroskedasticity is present. This suggests that variance in errors may increase with fitted values. In future modeling stages, robust standard errors or Generalized Least Squares could be applied to address this.</w:t>
+      </w:r>
+    </w:p>
+    <w:p>
+      <w:pPr>
+        <w:pStyle w:val="BodyText"/>
+        <w:numPr>
+          <w:ilvl w:val="0"/>
+          <w:numId w:val="0"/>
+        </w:numPr>
+        <w:tabs>
+          <w:tab w:val="clear" w:pos="709"/>
+          <w:tab w:val="left" w:pos="1418" w:leader="none"/>
+        </w:tabs>
+        <w:bidi w:val="0"/>
+        <w:ind w:hanging="0" w:start="1418"/>
+        <w:jc w:val="start"/>
+        <w:rPr>
+          <w:rFonts w:ascii="Arial" w:hAnsi="Arial"/>
+        </w:rPr>
+      </w:pPr>
+      <w:r>
+        <w:rPr/>
       </w:r>
     </w:p>
     <w:p>
@@ -4344,57 +4206,57 @@
         <w:jc w:val="start"/>
         <w:rPr>
           <w:rFonts w:ascii="Arial" w:hAnsi="Arial"/>
-        </w:rPr>
-      </w:pPr>
-      <w:r>
-        <w:rPr>
-          <w:rFonts w:ascii="Arial" w:hAnsi="Arial"/>
-        </w:rPr>
-      </w:r>
-    </w:p>
-    <w:p>
-      <w:pPr>
-        <w:pStyle w:val="BodyText"/>
-        <w:bidi w:val="0"/>
-        <w:jc w:val="start"/>
-        <w:rPr>
-          <w:rFonts w:ascii="Arial" w:hAnsi="Arial"/>
-        </w:rPr>
-      </w:pPr>
-      <w:r>
-        <w:rPr>
-          <w:rFonts w:ascii="Arial" w:hAnsi="Arial"/>
-        </w:rPr>
-      </w:r>
-    </w:p>
-    <w:p>
-      <w:pPr>
-        <w:pStyle w:val="BodyText"/>
-        <w:bidi w:val="0"/>
-        <w:jc w:val="start"/>
-        <w:rPr>
-          <w:rFonts w:ascii="Arial" w:hAnsi="Arial"/>
-        </w:rPr>
-      </w:pPr>
-      <w:r>
-        <w:rPr>
-          <w:rFonts w:ascii="Arial" w:hAnsi="Arial"/>
-        </w:rPr>
-      </w:r>
-    </w:p>
-    <w:p>
-      <w:pPr>
-        <w:pStyle w:val="BodyText"/>
-        <w:bidi w:val="0"/>
-        <w:jc w:val="start"/>
-        <w:rPr>
-          <w:rFonts w:ascii="Arial" w:hAnsi="Arial"/>
-        </w:rPr>
-      </w:pPr>
-      <w:r>
-        <w:rPr>
-          <w:rFonts w:ascii="Arial" w:hAnsi="Arial"/>
-        </w:rPr>
+          <w:b/>
+          <w:bCs/>
+        </w:rPr>
+      </w:pPr>
+      <w:r>
+        <w:rPr/>
+      </w:r>
+    </w:p>
+    <w:p>
+      <w:pPr>
+        <w:pStyle w:val="BodyText"/>
+        <w:bidi w:val="0"/>
+        <w:jc w:val="start"/>
+        <w:rPr>
+          <w:rFonts w:ascii="Arial" w:hAnsi="Arial"/>
+          <w:b/>
+          <w:bCs/>
+        </w:rPr>
+      </w:pPr>
+      <w:r>
+        <w:rPr/>
+      </w:r>
+    </w:p>
+    <w:p>
+      <w:pPr>
+        <w:pStyle w:val="BodyText"/>
+        <w:bidi w:val="0"/>
+        <w:jc w:val="start"/>
+        <w:rPr>
+          <w:rFonts w:ascii="Arial" w:hAnsi="Arial"/>
+          <w:b/>
+          <w:bCs/>
+        </w:rPr>
+      </w:pPr>
+      <w:r>
+        <w:rPr/>
+      </w:r>
+    </w:p>
+    <w:p>
+      <w:pPr>
+        <w:pStyle w:val="BodyText"/>
+        <w:bidi w:val="0"/>
+        <w:jc w:val="start"/>
+        <w:rPr>
+          <w:rFonts w:ascii="Arial" w:hAnsi="Arial"/>
+          <w:b/>
+          <w:bCs/>
+        </w:rPr>
+      </w:pPr>
+      <w:r>
+        <w:rPr/>
       </w:r>
     </w:p>
     <w:p>

</xml_diff>